<commit_message>
Initial Core for Code Generation
</commit_message>
<xml_diff>
--- a/DOCUMENTATION/8. Context Free Grammar (FINAL).docx
+++ b/DOCUMENTATION/8. Context Free Grammar (FINAL).docx
@@ -334,8 +334,6 @@
               </w:rPr>
               <w:t>→</w:t>
             </w:r>
-            <w:bookmarkStart w:id="0" w:name="_GoBack"/>
-            <w:bookmarkEnd w:id="0"/>
           </w:p>
         </w:tc>
         <w:tc>
@@ -14131,14 +14129,7 @@
                 <w:rFonts w:ascii="Times New Roman" w:eastAsia="Times New Roman" w:hAnsi="Times New Roman" w:cs="Times New Roman"/>
                 <w:lang w:val="en-US" w:eastAsia="en-US" w:bidi="ar-SA"/>
               </w:rPr>
-              <w:t>io_stat</w:t>
-            </w:r>
-            <w:r>
-              <w:rPr>
-                <w:rFonts w:ascii="Times New Roman" w:eastAsia="Times New Roman" w:hAnsi="Times New Roman" w:cs="Times New Roman"/>
-                <w:lang w:val="en-US" w:eastAsia="en-US" w:bidi="ar-SA"/>
-              </w:rPr>
-              <w:t>ement</w:t>
+              <w:t>io_statement</w:t>
             </w:r>
             <w:proofErr w:type="spellEnd"/>
             <w:r>
@@ -14279,14 +14270,7 @@
                 <w:rFonts w:ascii="Times New Roman" w:eastAsia="Times New Roman" w:hAnsi="Times New Roman" w:cs="Times New Roman"/>
                 <w:lang w:val="en-US" w:eastAsia="en-US" w:bidi="ar-SA"/>
               </w:rPr>
-              <w:t>io_stat</w:t>
-            </w:r>
-            <w:r>
-              <w:rPr>
-                <w:rFonts w:ascii="Times New Roman" w:eastAsia="Times New Roman" w:hAnsi="Times New Roman" w:cs="Times New Roman"/>
-                <w:lang w:val="en-US" w:eastAsia="en-US" w:bidi="ar-SA"/>
-              </w:rPr>
-              <w:t>ement</w:t>
+              <w:t>io_statement</w:t>
             </w:r>
             <w:proofErr w:type="spellEnd"/>
             <w:r>
@@ -21217,14 +21201,7 @@
                 <w:rFonts w:ascii="Times New Roman" w:eastAsia="Times New Roman" w:hAnsi="Times New Roman" w:cs="Times New Roman"/>
                 <w:lang w:val="en-US" w:eastAsia="en-US" w:bidi="ar-SA"/>
               </w:rPr>
-              <w:t>&lt;c</w:t>
-            </w:r>
-            <w:r>
-              <w:rPr>
-                <w:rFonts w:ascii="Times New Roman" w:eastAsia="Times New Roman" w:hAnsi="Times New Roman" w:cs="Times New Roman"/>
-                <w:lang w:val="en-US" w:eastAsia="en-US" w:bidi="ar-SA"/>
-              </w:rPr>
-              <w:t>ontrol&gt;</w:t>
+              <w:t>&lt;control&gt;</w:t>
             </w:r>
           </w:p>
         </w:tc>
@@ -21333,14 +21310,7 @@
                 <w:rFonts w:ascii="Times New Roman" w:eastAsia="Times New Roman" w:hAnsi="Times New Roman" w:cs="Times New Roman"/>
                 <w:lang w:val="en-US" w:eastAsia="en-US" w:bidi="ar-SA"/>
               </w:rPr>
-              <w:t>&lt;c</w:t>
-            </w:r>
-            <w:r>
-              <w:rPr>
-                <w:rFonts w:ascii="Times New Roman" w:eastAsia="Times New Roman" w:hAnsi="Times New Roman" w:cs="Times New Roman"/>
-                <w:lang w:val="en-US" w:eastAsia="en-US" w:bidi="ar-SA"/>
-              </w:rPr>
-              <w:t>ontrol&gt;</w:t>
+              <w:t>&lt;control&gt;</w:t>
             </w:r>
           </w:p>
         </w:tc>
@@ -21452,14 +21422,7 @@
                 <w:rFonts w:ascii="Times New Roman" w:eastAsia="Times New Roman" w:hAnsi="Times New Roman" w:cs="Times New Roman"/>
                 <w:lang w:val="en-US" w:eastAsia="en-US" w:bidi="ar-SA"/>
               </w:rPr>
-              <w:t>&lt;c</w:t>
-            </w:r>
-            <w:r>
-              <w:rPr>
-                <w:rFonts w:ascii="Times New Roman" w:eastAsia="Times New Roman" w:hAnsi="Times New Roman" w:cs="Times New Roman"/>
-                <w:lang w:val="en-US" w:eastAsia="en-US" w:bidi="ar-SA"/>
-              </w:rPr>
-              <w:t>ontrol&gt;</w:t>
+              <w:t>&lt;control&gt;</w:t>
             </w:r>
           </w:p>
         </w:tc>
@@ -23131,14 +23094,7 @@
                 <w:rFonts w:ascii="Times New Roman" w:eastAsia="Times New Roman" w:hAnsi="Times New Roman" w:cs="Times New Roman"/>
                 <w:lang w:val="en-US" w:eastAsia="en-US" w:bidi="ar-SA"/>
               </w:rPr>
-              <w:t>id_</w:t>
-            </w:r>
-            <w:r>
-              <w:rPr>
-                <w:rFonts w:ascii="Times New Roman" w:eastAsia="Times New Roman" w:hAnsi="Times New Roman" w:cs="Times New Roman"/>
-                <w:lang w:val="en-US" w:eastAsia="en-US" w:bidi="ar-SA"/>
-              </w:rPr>
-              <w:t>stmt</w:t>
+              <w:t>id_stmt</w:t>
             </w:r>
             <w:proofErr w:type="spellEnd"/>
             <w:r>
@@ -23788,7 +23744,14 @@
                 <w:rFonts w:ascii="Times New Roman" w:eastAsia="Times New Roman" w:hAnsi="Times New Roman" w:cs="Times New Roman"/>
                 <w:lang w:val="en-US" w:eastAsia="en-US" w:bidi="ar-SA"/>
               </w:rPr>
-              <w:t>charlit</w:t>
+              <w:t>C</w:t>
+            </w:r>
+            <w:r>
+              <w:rPr>
+                <w:rFonts w:ascii="Times New Roman" w:eastAsia="Times New Roman" w:hAnsi="Times New Roman" w:cs="Times New Roman"/>
+                <w:lang w:val="en-US" w:eastAsia="en-US" w:bidi="ar-SA"/>
+              </w:rPr>
+              <w:t>harlit</w:t>
             </w:r>
             <w:proofErr w:type="spellEnd"/>
           </w:p>
@@ -23915,7 +23878,14 @@
                 <w:rFonts w:ascii="Times New Roman" w:eastAsia="Times New Roman" w:hAnsi="Times New Roman" w:cs="Times New Roman"/>
                 <w:lang w:val="en-US" w:eastAsia="en-US" w:bidi="ar-SA"/>
               </w:rPr>
-              <w:t>stringlit</w:t>
+              <w:t>S</w:t>
+            </w:r>
+            <w:r>
+              <w:rPr>
+                <w:rFonts w:ascii="Times New Roman" w:eastAsia="Times New Roman" w:hAnsi="Times New Roman" w:cs="Times New Roman"/>
+                <w:lang w:val="en-US" w:eastAsia="en-US" w:bidi="ar-SA"/>
+              </w:rPr>
+              <w:t>tringlit</w:t>
             </w:r>
             <w:proofErr w:type="spellEnd"/>
           </w:p>
@@ -24045,7 +24015,14 @@
                 <w:rFonts w:ascii="Times New Roman" w:eastAsia="Times New Roman" w:hAnsi="Times New Roman" w:cs="Times New Roman"/>
                 <w:lang w:val="en-US" w:eastAsia="en-US" w:bidi="ar-SA"/>
               </w:rPr>
-              <w:t>boollit</w:t>
+              <w:t>B</w:t>
+            </w:r>
+            <w:r>
+              <w:rPr>
+                <w:rFonts w:ascii="Times New Roman" w:eastAsia="Times New Roman" w:hAnsi="Times New Roman" w:cs="Times New Roman"/>
+                <w:lang w:val="en-US" w:eastAsia="en-US" w:bidi="ar-SA"/>
+              </w:rPr>
+              <w:t>oollit</w:t>
             </w:r>
             <w:proofErr w:type="spellEnd"/>
           </w:p>
@@ -24744,6 +24721,8 @@
               </w:rPr>
               <w:t>mathopNUM</w:t>
             </w:r>
+            <w:bookmarkStart w:id="0" w:name="_GoBack"/>
+            <w:bookmarkEnd w:id="0"/>
             <w:proofErr w:type="spellEnd"/>
             <w:r>
               <w:rPr>
@@ -25123,7 +25102,14 @@
                 <w:rFonts w:ascii="Times New Roman" w:eastAsia="Times New Roman" w:hAnsi="Times New Roman" w:cs="Times New Roman"/>
                 <w:lang w:val="en-US" w:eastAsia="en-US" w:bidi="ar-SA"/>
               </w:rPr>
-              <w:t>intlit</w:t>
+              <w:t>I</w:t>
+            </w:r>
+            <w:r>
+              <w:rPr>
+                <w:rFonts w:ascii="Times New Roman" w:eastAsia="Times New Roman" w:hAnsi="Times New Roman" w:cs="Times New Roman"/>
+                <w:lang w:val="en-US" w:eastAsia="en-US" w:bidi="ar-SA"/>
+              </w:rPr>
+              <w:t>ntlit</w:t>
             </w:r>
             <w:proofErr w:type="spellEnd"/>
           </w:p>
@@ -25260,22 +25246,6 @@
                 <w:rFonts w:ascii="Times New Roman" w:eastAsia="Times New Roman" w:hAnsi="Times New Roman" w:cs="Times New Roman"/>
                 <w:lang w:val="en-US" w:eastAsia="en-US" w:bidi="ar-SA"/>
               </w:rPr>
-              <w:t>intvalue</w:t>
-            </w:r>
-            <w:proofErr w:type="spellEnd"/>
-            <w:r>
-              <w:rPr>
-                <w:rFonts w:ascii="Times New Roman" w:eastAsia="Times New Roman" w:hAnsi="Times New Roman" w:cs="Times New Roman"/>
-                <w:lang w:val="en-US" w:eastAsia="en-US" w:bidi="ar-SA"/>
-              </w:rPr>
-              <w:t>&gt; → &lt;</w:t>
-            </w:r>
-            <w:proofErr w:type="spellStart"/>
-            <w:r>
-              <w:rPr>
-                <w:rFonts w:ascii="Times New Roman" w:eastAsia="Times New Roman" w:hAnsi="Times New Roman" w:cs="Times New Roman"/>
-                <w:lang w:val="en-US" w:eastAsia="en-US" w:bidi="ar-SA"/>
-              </w:rPr>
               <w:t>exprID</w:t>
             </w:r>
             <w:proofErr w:type="spellEnd"/>
@@ -25410,7 +25380,14 @@
                 <w:rFonts w:ascii="Times New Roman" w:eastAsia="Times New Roman" w:hAnsi="Times New Roman" w:cs="Times New Roman"/>
                 <w:lang w:val="en-US" w:eastAsia="en-US" w:bidi="ar-SA"/>
               </w:rPr>
-              <w:t>doublelit</w:t>
+              <w:t>D</w:t>
+            </w:r>
+            <w:r>
+              <w:rPr>
+                <w:rFonts w:ascii="Times New Roman" w:eastAsia="Times New Roman" w:hAnsi="Times New Roman" w:cs="Times New Roman"/>
+                <w:lang w:val="en-US" w:eastAsia="en-US" w:bidi="ar-SA"/>
+              </w:rPr>
+              <w:t>oublelit</w:t>
             </w:r>
             <w:proofErr w:type="spellEnd"/>
           </w:p>
@@ -25697,7 +25674,14 @@
                 <w:rFonts w:ascii="Times New Roman" w:eastAsia="Times New Roman" w:hAnsi="Times New Roman" w:cs="Times New Roman"/>
                 <w:lang w:val="en-US" w:eastAsia="en-US" w:bidi="ar-SA"/>
               </w:rPr>
-              <w:t>intlit</w:t>
+              <w:t>I</w:t>
+            </w:r>
+            <w:r>
+              <w:rPr>
+                <w:rFonts w:ascii="Times New Roman" w:eastAsia="Times New Roman" w:hAnsi="Times New Roman" w:cs="Times New Roman"/>
+                <w:lang w:val="en-US" w:eastAsia="en-US" w:bidi="ar-SA"/>
+              </w:rPr>
+              <w:t>ntlit</w:t>
             </w:r>
             <w:proofErr w:type="spellEnd"/>
           </w:p>
@@ -25827,7 +25811,14 @@
                 <w:rFonts w:ascii="Times New Roman" w:eastAsia="Times New Roman" w:hAnsi="Times New Roman" w:cs="Times New Roman"/>
                 <w:lang w:val="en-US" w:eastAsia="en-US" w:bidi="ar-SA"/>
               </w:rPr>
-              <w:t>doublelit</w:t>
+              <w:t>D</w:t>
+            </w:r>
+            <w:r>
+              <w:rPr>
+                <w:rFonts w:ascii="Times New Roman" w:eastAsia="Times New Roman" w:hAnsi="Times New Roman" w:cs="Times New Roman"/>
+                <w:lang w:val="en-US" w:eastAsia="en-US" w:bidi="ar-SA"/>
+              </w:rPr>
+              <w:t>oublelit</w:t>
             </w:r>
             <w:proofErr w:type="spellEnd"/>
           </w:p>
@@ -26555,7 +26546,7 @@
                 <w:rFonts w:ascii="Times New Roman" w:eastAsia="Times New Roman" w:hAnsi="Times New Roman" w:cs="Times New Roman"/>
                 <w:lang w:val="en-US" w:eastAsia="en-US" w:bidi="ar-SA"/>
               </w:rPr>
-              <w:t>λ</w:t>
+              <w:t>Λ</w:t>
             </w:r>
           </w:p>
         </w:tc>
@@ -26824,7 +26815,7 @@
                 <w:rFonts w:ascii="Times New Roman" w:eastAsia="Times New Roman" w:hAnsi="Times New Roman" w:cs="Times New Roman"/>
                 <w:lang w:val="en-US" w:eastAsia="en-US" w:bidi="ar-SA"/>
               </w:rPr>
-              <w:t>λ</w:t>
+              <w:t>Λ</w:t>
             </w:r>
           </w:p>
         </w:tc>
@@ -27093,7 +27084,7 @@
                 <w:rFonts w:ascii="Times New Roman" w:eastAsia="Times New Roman" w:hAnsi="Times New Roman" w:cs="Times New Roman"/>
                 <w:lang w:val="en-US" w:eastAsia="en-US" w:bidi="ar-SA"/>
               </w:rPr>
-              <w:t>λ</w:t>
+              <w:t>Λ</w:t>
             </w:r>
           </w:p>
         </w:tc>
@@ -28169,7 +28160,7 @@
                 <w:rFonts w:ascii="Times New Roman" w:eastAsia="Times New Roman" w:hAnsi="Times New Roman" w:cs="Times New Roman"/>
                 <w:lang w:val="en-US" w:eastAsia="en-US" w:bidi="ar-SA"/>
               </w:rPr>
-              <w:t>λ</w:t>
+              <w:t>Λ</w:t>
             </w:r>
           </w:p>
         </w:tc>
@@ -32318,6 +32309,16 @@
       </w:tcPr>
     </w:tblStylePr>
   </w:style>
+  <w:style w:type="character" w:styleId="PlaceholderText">
+    <w:name w:val="Placeholder Text"/>
+    <w:basedOn w:val="DefaultParagraphFont"/>
+    <w:uiPriority w:val="99"/>
+    <w:semiHidden/>
+    <w:rsid w:val="00D51A52"/>
+    <w:rPr>
+      <w:color w:val="808080"/>
+    </w:rPr>
+  </w:style>
 </w:styles>
 </file>
 

</xml_diff>